<commit_message>
Fix text missing from first page of Word document report
</commit_message>
<xml_diff>
--- a/KInspector.Modules/Data/Templates/KInspectorReportTemplate.docx
+++ b/KInspector.Modules/Data/Templates/KInspectorReportTemplate.docx
@@ -3,167 +3,42 @@
 <w:document xmlns:wpc="http://schemas.microsoft.com/office/word/2010/wordprocessingCanvas" xmlns:mc="http://schemas.openxmlformats.org/markup-compatibility/2006" xmlns:o="urn:schemas-microsoft-com:office:office" xmlns:r="http://schemas.openxmlformats.org/officeDocument/2006/relationships" xmlns:m="http://schemas.openxmlformats.org/officeDocument/2006/math" xmlns:v="urn:schemas-microsoft-com:vml" xmlns:wp14="http://schemas.microsoft.com/office/word/2010/wordprocessingDrawing" xmlns:wp="http://schemas.openxmlformats.org/drawingml/2006/wordprocessingDrawing" xmlns:w10="urn:schemas-microsoft-com:office:word" xmlns:w="http://schemas.openxmlformats.org/wordprocessingml/2006/main" xmlns:w14="http://schemas.microsoft.com/office/word/2010/wordml" xmlns:w15="http://schemas.microsoft.com/office/word/2012/wordml" xmlns:wpg="http://schemas.microsoft.com/office/word/2010/wordprocessingGroup" xmlns:wpi="http://schemas.microsoft.com/office/word/2010/wordprocessingInk" xmlns:wne="http://schemas.microsoft.com/office/word/2006/wordml" xmlns:wps="http://schemas.microsoft.com/office/word/2010/wordprocessingShape" mc:Ignorable="w14 w15 wp14">
   <w:body>
     <w:p>
-      <w:r>
-        <w:rPr>
-          <w:noProof/>
-        </w:rPr>
-        <mc:AlternateContent>
-          <mc:Choice Requires="wps">
-            <w:drawing>
-              <wp:anchor distT="0" distB="0" distL="114300" distR="114300" simplePos="0" relativeHeight="251659264" behindDoc="0" locked="0" layoutInCell="1" allowOverlap="1" wp14:anchorId="38C7540C" wp14:editId="51F01631">
-                <wp:simplePos x="0" y="0"/>
-                <wp:positionH relativeFrom="margin">
-                  <wp:align>left</wp:align>
-                </wp:positionH>
-                <wp:positionV relativeFrom="paragraph">
-                  <wp:posOffset>3114675</wp:posOffset>
-                </wp:positionV>
-                <wp:extent cx="6887210" cy="1990725"/>
-                <wp:effectExtent l="0" t="0" r="8890" b="9525"/>
-                <wp:wrapNone/>
-                <wp:docPr id="307" name="Textové pole 2"/>
-                <wp:cNvGraphicFramePr>
-                  <a:graphicFrameLocks xmlns:a="http://schemas.openxmlformats.org/drawingml/2006/main"/>
-                </wp:cNvGraphicFramePr>
-                <a:graphic xmlns:a="http://schemas.openxmlformats.org/drawingml/2006/main">
-                  <a:graphicData uri="http://schemas.microsoft.com/office/word/2010/wordprocessingShape">
-                    <wps:wsp>
-                      <wps:cNvSpPr txBox="1">
-                        <a:spLocks noChangeArrowheads="1"/>
-                      </wps:cNvSpPr>
-                      <wps:spPr bwMode="auto">
-                        <a:xfrm>
-                          <a:off x="0" y="0"/>
-                          <a:ext cx="6887210" cy="1990725"/>
-                        </a:xfrm>
-                        <a:prstGeom prst="rect">
-                          <a:avLst/>
-                        </a:prstGeom>
-                        <a:solidFill>
-                          <a:srgbClr val="FFFFFF"/>
-                        </a:solidFill>
-                        <a:ln w="9525">
-                          <a:noFill/>
-                          <a:miter lim="800000"/>
-                          <a:headEnd/>
-                          <a:tailEnd/>
-                        </a:ln>
-                      </wps:spPr>
-                      <wps:txbx>
-                        <w:txbxContent>
-                          <w:p>
-                            <w:pPr>
-                              <w:pStyle w:val="Title"/>
-                              <w:jc w:val="both"/>
-                            </w:pPr>
-                            <w:bookmarkStart w:id="0" w:name="_Toc453019164"/>
-                            <w:r>
-                              <w:t>KInspector report</w:t>
-                            </w:r>
-                            <w:bookmarkEnd w:id="0"/>
-                          </w:p>
-                          <w:p>
-                            <w:pPr>
-                              <w:jc w:val="both"/>
-                            </w:pPr>
-                          </w:p>
-                          <w:p>
-                            <w:pPr>
-                              <w:jc w:val="both"/>
-                            </w:pPr>
-                          </w:p>
-                          <w:p>
-                            <w:pPr>
-                              <w:jc w:val="both"/>
-                            </w:pPr>
-                          </w:p>
-                          <w:p>
-                            <w:pPr>
-                              <w:jc w:val="both"/>
-                            </w:pPr>
-                          </w:p>
-                          <w:p>
-                            <w:pPr>
-                              <w:jc w:val="both"/>
-                            </w:pPr>
-                          </w:p>
-                        </w:txbxContent>
-                      </wps:txbx>
-                      <wps:bodyPr rot="0" vert="horz" wrap="square" lIns="91440" tIns="45720" rIns="91440" bIns="45720" anchor="t" anchorCtr="0">
-                        <a:noAutofit/>
-                      </wps:bodyPr>
-                    </wps:wsp>
-                  </a:graphicData>
-                </a:graphic>
-                <wp14:sizeRelH relativeFrom="margin">
-                  <wp14:pctWidth>0</wp14:pctWidth>
-                </wp14:sizeRelH>
-                <wp14:sizeRelV relativeFrom="margin">
-                  <wp14:pctHeight>0</wp14:pctHeight>
-                </wp14:sizeRelV>
-              </wp:anchor>
-            </w:drawing>
-          </mc:Choice>
-          <mc:Fallback>
-            <w:pict>
-              <v:shapetype w14:anchorId="38C7540C" id="_x0000_t202" coordsize="21600,21600" o:spt="202" path="m,l,21600r21600,l21600,xe">
-                <v:stroke joinstyle="miter"/>
-                <v:path gradientshapeok="t" o:connecttype="rect"/>
-              </v:shapetype>
-              <v:shape id="Textové pole 2" o:spid="_x0000_s1026" type="#_x0000_t202" style="position:absolute;margin-left:0;margin-top:245.25pt;width:542.3pt;height:156.75pt;z-index:251659264;visibility:visible;mso-wrap-style:square;mso-width-percent:0;mso-height-percent:0;mso-wrap-distance-left:9pt;mso-wrap-distance-top:0;mso-wrap-distance-right:9pt;mso-wrap-distance-bottom:0;mso-position-horizontal:left;mso-position-horizontal-relative:margin;mso-position-vertical:absolute;mso-position-vertical-relative:text;mso-width-percent:0;mso-height-percent:0;mso-width-relative:margin;mso-height-relative:margin;v-text-anchor:top" o:gfxdata="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" stroked="f">
-                <v:textbox>
-                  <w:txbxContent>
-                    <w:p>
-                      <w:pPr>
-                        <w:pStyle w:val="Title"/>
-                        <w:jc w:val="both"/>
-                      </w:pPr>
-                      <w:bookmarkStart w:id="1" w:name="_Toc453019164"/>
-                      <w:r>
-                        <w:t>KInspector report</w:t>
-                      </w:r>
-                      <w:bookmarkEnd w:id="1"/>
-                    </w:p>
-                    <w:p>
-                      <w:pPr>
-                        <w:jc w:val="both"/>
-                      </w:pPr>
-                    </w:p>
-                    <w:p>
-                      <w:pPr>
-                        <w:jc w:val="both"/>
-                      </w:pPr>
-                    </w:p>
-                    <w:p>
-                      <w:pPr>
-                        <w:jc w:val="both"/>
-                      </w:pPr>
-                    </w:p>
-                    <w:p>
-                      <w:pPr>
-                        <w:jc w:val="both"/>
-                      </w:pPr>
-                    </w:p>
-                    <w:p>
-                      <w:pPr>
-                        <w:jc w:val="both"/>
-                      </w:pPr>
-                    </w:p>
-                  </w:txbxContent>
-                </v:textbox>
-                <w10:wrap anchorx="margin"/>
-              </v:shape>
-            </w:pict>
-          </mc:Fallback>
-        </mc:AlternateContent>
-      </w:r>
+      <w:pPr>
+        <w:pStyle w:val="Title"/>
+        <w:jc w:val="both"/>
+      </w:pPr>
+      <w:bookmarkStart w:id="0" w:name="_Toc453019164"/>
+    </w:p>
+    <w:p>
+      <w:pPr>
+        <w:pStyle w:val="Title"/>
+        <w:jc w:val="both"/>
+      </w:pPr>
+    </w:p>
+    <w:p>
+      <w:pPr>
+        <w:pStyle w:val="Title"/>
+        <w:jc w:val="both"/>
+      </w:pPr>
+    </w:p>
+    <w:p>
+      <w:pPr>
+        <w:pStyle w:val="Title"/>
+        <w:jc w:val="both"/>
+      </w:pPr>
+      <w:bookmarkStart w:id="1" w:name="_GoBack"/>
+      <w:bookmarkEnd w:id="1"/>
+      <w:r>
+        <w:t>KInspector report</w:t>
+      </w:r>
+      <w:bookmarkEnd w:id="0"/>
+    </w:p>
+    <w:p>
       <w:r>
         <w:br w:type="page"/>
       </w:r>
-      <w:bookmarkStart w:id="2" w:name="_GoBack"/>
-      <w:bookmarkEnd w:id="2"/>
-    </w:p>
-    <w:bookmarkStart w:id="3" w:name="_Toc453019165" w:displacedByCustomXml="next"/>
+    </w:p>
+    <w:bookmarkStart w:id="2" w:name="_Toc453019165" w:displacedByCustomXml="next"/>
     <w:sdt>
       <w:sdtPr>
         <w:rPr>
@@ -197,7 +72,7 @@
           <w:r>
             <w:t>Contents</w:t>
           </w:r>
-          <w:bookmarkEnd w:id="3"/>
+          <w:bookmarkEnd w:id="2"/>
         </w:p>
         <w:p>
           <w:pPr>
@@ -499,9 +374,9 @@
         </w:p>
       </w:sdtContent>
     </w:sdt>
-    <w:bookmarkStart w:id="4" w:name="_Toc449361179" w:displacedByCustomXml="prev"/>
-    <w:bookmarkStart w:id="5" w:name="_Toc453018271" w:displacedByCustomXml="prev"/>
-    <w:bookmarkStart w:id="6" w:name="_Toc453019166" w:displacedByCustomXml="prev"/>
+    <w:bookmarkStart w:id="3" w:name="_Toc453019166" w:displacedByCustomXml="prev"/>
+    <w:bookmarkStart w:id="4" w:name="_Toc453018271" w:displacedByCustomXml="prev"/>
+    <w:bookmarkStart w:id="5" w:name="_Toc449361179" w:displacedByCustomXml="prev"/>
     <w:p>
       <w:pPr>
         <w:rPr>
@@ -525,9 +400,9 @@
         <w:lastRenderedPageBreak/>
         <w:t>Introduction</w:t>
       </w:r>
-      <w:bookmarkEnd w:id="6"/>
       <w:bookmarkEnd w:id="5"/>
       <w:bookmarkEnd w:id="4"/>
+      <w:bookmarkEnd w:id="3"/>
     </w:p>
     <w:p>
       <w:pPr>
@@ -760,12 +635,12 @@
       <w:pPr>
         <w:pStyle w:val="Heading1"/>
       </w:pPr>
-      <w:bookmarkStart w:id="7" w:name="_Toc453019167"/>
+      <w:bookmarkStart w:id="6" w:name="_Toc453019167"/>
       <w:r>
         <w:lastRenderedPageBreak/>
         <w:t>Results</w:t>
       </w:r>
-      <w:bookmarkEnd w:id="7"/>
+      <w:bookmarkEnd w:id="6"/>
     </w:p>
     <w:p/>
     <w:sectPr>
@@ -857,13 +732,8 @@
       <w:pStyle w:val="Header"/>
       <w:jc w:val="right"/>
     </w:pPr>
-    <w:proofErr w:type="spellStart"/>
     <w:r>
-      <w:t>KInspector</w:t>
-    </w:r>
-    <w:proofErr w:type="spellEnd"/>
-    <w:r>
-      <w:t xml:space="preserve"> report</w:t>
+      <w:t>KInspector report</w:t>
     </w:r>
   </w:p>
   <w:p/>

</xml_diff>